<commit_message>
Correction des fichiers administratifs Ajout des éléments pour les menus
</commit_message>
<xml_diff>
--- a/Administration/James Gouin et la banane sacrée V2.docx
+++ b/Administration/James Gouin et la banane sacrée V2.docx
@@ -270,15 +270,13 @@
         <w:pStyle w:val="Corpsdetexte-HE-Arc"/>
       </w:pPr>
       <w:r>
-        <w:t xml:space="preserve">Fusion du personnage et des ennemis en une seule classe parente et utilisation du DP </w:t>
-      </w:r>
-      <w:proofErr w:type="spellStart"/>
-      <w:r>
-        <w:t>Decorator</w:t>
-      </w:r>
-      <w:proofErr w:type="spellEnd"/>
-      <w:r>
-        <w:t xml:space="preserve"> pour les capacités spéciales et diverses. (</w:t>
+        <w:t>Fusion du personnage et des ennemis</w:t>
+      </w:r>
+      <w:r>
+        <w:t xml:space="preserve"> en une seule classe parente </w:t>
+      </w:r>
+      <w:r>
+        <w:t>(</w:t>
       </w:r>
       <w:proofErr w:type="spellStart"/>
       <w:r>
@@ -368,15 +366,15 @@
       <w:pPr>
         <w:pStyle w:val="Corpsdetexte-HE-Arc"/>
       </w:pPr>
+      <w:r>
+        <w:t xml:space="preserve">Capacités spéciales avec le DP </w:t>
+      </w:r>
+      <w:proofErr w:type="spellStart"/>
+      <w:r>
+        <w:t>Decorator</w:t>
+      </w:r>
       <w:bookmarkStart w:id="0" w:name="_GoBack"/>
       <w:bookmarkEnd w:id="0"/>
-      <w:r>
-        <w:t xml:space="preserve">Capacités spéciales avec le DP </w:t>
-      </w:r>
-      <w:proofErr w:type="spellStart"/>
-      <w:r>
-        <w:t>Decorator</w:t>
-      </w:r>
       <w:proofErr w:type="spellEnd"/>
     </w:p>
     <w:p>
@@ -1538,7 +1536,7 @@
 </file>
 
 <file path=customXml/itemProps1.xml><?xml version="1.0" encoding="utf-8"?>
-<ds:datastoreItem xmlns:ds="http://schemas.openxmlformats.org/officeDocument/2006/customXml" ds:itemID="{84728ABA-776B-4200-9046-A178709372F4}">
+<ds:datastoreItem xmlns:ds="http://schemas.openxmlformats.org/officeDocument/2006/customXml" ds:itemID="{61129673-531B-4DF7-8222-0F742909272A}">
   <ds:schemaRefs>
     <ds:schemaRef ds:uri="http://schemas.openxmlformats.org/officeDocument/2006/bibliography"/>
   </ds:schemaRefs>

</xml_diff>